<commit_message>
add ML decision tree
</commit_message>
<xml_diff>
--- a/Machine Learning Guess Happiness.docx
+++ b/Machine Learning Guess Happiness.docx
@@ -36,14 +36,7 @@
           <w:rFonts w:asciiTheme="minorHAnsi" w:hAnsiTheme="minorHAnsi" w:cstheme="minorHAnsi"/>
           <w:color w:val="auto"/>
         </w:rPr>
-        <w:t xml:space="preserve">Data Preparation Requirement: </w:t>
-      </w:r>
-      <w:r>
-        <w:rPr>
-          <w:rFonts w:asciiTheme="minorHAnsi" w:hAnsiTheme="minorHAnsi" w:cstheme="minorHAnsi"/>
-          <w:color w:val="auto"/>
-        </w:rPr>
-        <w:t xml:space="preserve">just </w:t>
+        <w:t xml:space="preserve">Data Preparation Requirement: just </w:t>
       </w:r>
       <w:r>
         <w:rPr>
@@ -997,16 +990,7 @@
           <w:sz w:val="23"/>
           <w:szCs w:val="23"/>
         </w:rPr>
-        <w:t>CART does not require any special data preparation other than a good representation of the problem.</w:t>
-      </w:r>
-      <w:r>
-        <w:rPr>
-          <w:rFonts w:ascii="Helvetica Neue" w:hAnsi="Helvetica Neue"/>
-          <w:color w:val="555555"/>
-          <w:sz w:val="23"/>
-          <w:szCs w:val="23"/>
-        </w:rPr>
-        <w:t xml:space="preserve"> </w:t>
+        <w:t xml:space="preserve">CART does not require any special data preparation other than a good representation of the problem. </w:t>
       </w:r>
       <w:hyperlink r:id="rId7" w:history="1">
         <w:r>
@@ -1294,7 +1278,16 @@
                 <w:sz w:val="23"/>
                 <w:szCs w:val="23"/>
               </w:rPr>
-              <w:t>Country Rank</w:t>
+              <w:t xml:space="preserve">Country </w:t>
+            </w:r>
+            <w:r>
+              <w:rPr>
+                <w:rFonts w:ascii="Arial" w:eastAsia="Times New Roman" w:hAnsi="Arial" w:cs="Arial"/>
+                <w:color w:val="232A3D"/>
+                <w:sz w:val="23"/>
+                <w:szCs w:val="23"/>
+              </w:rPr>
+              <w:t>Score</w:t>
             </w:r>
           </w:p>
         </w:tc>
@@ -1860,15 +1853,16 @@
           <w:szCs w:val="26"/>
         </w:rPr>
       </w:pPr>
-      <w:r>
+    </w:p>
+    <w:p>
+      <w:pPr>
         <w:rPr>
           <w:rFonts w:ascii="Helvetica Neue" w:hAnsi="Helvetica Neue"/>
           <w:color w:val="555555"/>
           <w:sz w:val="26"/>
           <w:szCs w:val="26"/>
         </w:rPr>
-        <w:t>*CJ Score – various combination of responses that equate to total</w:t>
-      </w:r>
+      </w:pPr>
     </w:p>
     <w:p>
       <w:pPr>
@@ -1890,6 +1884,535 @@
         </w:rPr>
       </w:pPr>
     </w:p>
+    <w:tbl>
+      <w:tblPr>
+        <w:tblStyle w:val="TableGrid"/>
+        <w:tblpPr w:leftFromText="180" w:rightFromText="180" w:vertAnchor="text" w:horzAnchor="margin" w:tblpY="399"/>
+        <w:tblW w:w="0" w:type="auto"/>
+        <w:tblLook w:val="04A0" w:firstRow="1" w:lastRow="0" w:firstColumn="1" w:lastColumn="0" w:noHBand="0" w:noVBand="1"/>
+      </w:tblPr>
+      <w:tblGrid>
+        <w:gridCol w:w="1530"/>
+        <w:gridCol w:w="1890"/>
+        <w:gridCol w:w="1530"/>
+        <w:gridCol w:w="2340"/>
+      </w:tblGrid>
+      <w:tr>
+        <w:tc>
+          <w:tcPr>
+            <w:tcW w:w="1530" w:type="dxa"/>
+          </w:tcPr>
+          <w:p>
+            <w:pPr>
+              <w:spacing w:after="450" w:line="432" w:lineRule="atLeast"/>
+              <w:textAlignment w:val="baseline"/>
+              <w:rPr>
+                <w:rFonts w:ascii="Arial" w:eastAsia="Times New Roman" w:hAnsi="Arial" w:cs="Arial"/>
+                <w:color w:val="232A3D"/>
+                <w:sz w:val="23"/>
+                <w:szCs w:val="23"/>
+              </w:rPr>
+            </w:pPr>
+          </w:p>
+        </w:tc>
+        <w:tc>
+          <w:tcPr>
+            <w:tcW w:w="1890" w:type="dxa"/>
+          </w:tcPr>
+          <w:p>
+            <w:pPr>
+              <w:spacing w:after="450" w:line="432" w:lineRule="atLeast"/>
+              <w:textAlignment w:val="baseline"/>
+              <w:rPr>
+                <w:rFonts w:ascii="Arial" w:eastAsia="Times New Roman" w:hAnsi="Arial" w:cs="Arial"/>
+                <w:color w:val="232A3D"/>
+                <w:sz w:val="23"/>
+                <w:szCs w:val="23"/>
+              </w:rPr>
+            </w:pPr>
+            <w:r>
+              <w:rPr>
+                <w:rFonts w:ascii="Arial" w:eastAsia="Times New Roman" w:hAnsi="Arial" w:cs="Arial"/>
+                <w:color w:val="232A3D"/>
+                <w:sz w:val="23"/>
+                <w:szCs w:val="23"/>
+              </w:rPr>
+              <w:t xml:space="preserve">Country </w:t>
+            </w:r>
+            <w:r>
+              <w:rPr>
+                <w:rFonts w:ascii="Arial" w:eastAsia="Times New Roman" w:hAnsi="Arial" w:cs="Arial"/>
+                <w:color w:val="232A3D"/>
+                <w:sz w:val="23"/>
+                <w:szCs w:val="23"/>
+              </w:rPr>
+              <w:t>Score</w:t>
+            </w:r>
+          </w:p>
+        </w:tc>
+        <w:tc>
+          <w:tcPr>
+            <w:tcW w:w="1530" w:type="dxa"/>
+          </w:tcPr>
+          <w:p>
+            <w:pPr>
+              <w:spacing w:after="450" w:line="432" w:lineRule="atLeast"/>
+              <w:textAlignment w:val="baseline"/>
+              <w:rPr>
+                <w:rFonts w:ascii="Arial" w:eastAsia="Times New Roman" w:hAnsi="Arial" w:cs="Arial"/>
+                <w:color w:val="232A3D"/>
+                <w:sz w:val="23"/>
+                <w:szCs w:val="23"/>
+              </w:rPr>
+            </w:pPr>
+            <w:r>
+              <w:rPr>
+                <w:rFonts w:ascii="Arial" w:eastAsia="Times New Roman" w:hAnsi="Arial" w:cs="Arial"/>
+                <w:color w:val="232A3D"/>
+                <w:sz w:val="23"/>
+                <w:szCs w:val="23"/>
+              </w:rPr>
+              <w:t>CJ Score*</w:t>
+            </w:r>
+          </w:p>
+        </w:tc>
+        <w:tc>
+          <w:tcPr>
+            <w:tcW w:w="2340" w:type="dxa"/>
+          </w:tcPr>
+          <w:p>
+            <w:pPr>
+              <w:spacing w:after="450" w:line="432" w:lineRule="atLeast"/>
+              <w:textAlignment w:val="baseline"/>
+              <w:rPr>
+                <w:rFonts w:ascii="Arial" w:eastAsia="Times New Roman" w:hAnsi="Arial" w:cs="Arial"/>
+                <w:color w:val="232A3D"/>
+                <w:sz w:val="23"/>
+                <w:szCs w:val="23"/>
+              </w:rPr>
+            </w:pPr>
+            <w:r>
+              <w:rPr>
+                <w:rFonts w:ascii="Arial" w:eastAsia="Times New Roman" w:hAnsi="Arial" w:cs="Arial"/>
+                <w:color w:val="232A3D"/>
+                <w:sz w:val="23"/>
+                <w:szCs w:val="23"/>
+              </w:rPr>
+              <w:t>Decision</w:t>
+            </w:r>
+          </w:p>
+        </w:tc>
+      </w:tr>
+      <w:tr>
+        <w:tc>
+          <w:tcPr>
+            <w:tcW w:w="1530" w:type="dxa"/>
+          </w:tcPr>
+          <w:p>
+            <w:pPr>
+              <w:spacing w:after="450" w:line="432" w:lineRule="atLeast"/>
+              <w:textAlignment w:val="baseline"/>
+              <w:rPr>
+                <w:rFonts w:ascii="Arial" w:eastAsia="Times New Roman" w:hAnsi="Arial" w:cs="Arial"/>
+                <w:color w:val="232A3D"/>
+                <w:sz w:val="23"/>
+                <w:szCs w:val="23"/>
+              </w:rPr>
+            </w:pPr>
+            <w:r>
+              <w:rPr>
+                <w:rFonts w:ascii="Arial" w:eastAsia="Times New Roman" w:hAnsi="Arial" w:cs="Arial"/>
+                <w:color w:val="232A3D"/>
+                <w:sz w:val="23"/>
+                <w:szCs w:val="23"/>
+              </w:rPr>
+              <w:t>5</w:t>
+            </w:r>
+          </w:p>
+        </w:tc>
+        <w:tc>
+          <w:tcPr>
+            <w:tcW w:w="1890" w:type="dxa"/>
+          </w:tcPr>
+          <w:p>
+            <w:pPr>
+              <w:spacing w:after="450" w:line="432" w:lineRule="atLeast"/>
+              <w:textAlignment w:val="baseline"/>
+              <w:rPr>
+                <w:rFonts w:ascii="Arial" w:eastAsia="Times New Roman" w:hAnsi="Arial" w:cs="Arial"/>
+                <w:color w:val="232A3D"/>
+                <w:sz w:val="23"/>
+                <w:szCs w:val="23"/>
+              </w:rPr>
+            </w:pPr>
+            <w:r>
+              <w:rPr>
+                <w:rFonts w:ascii="Arial" w:eastAsia="Times New Roman" w:hAnsi="Arial" w:cs="Arial"/>
+                <w:color w:val="232A3D"/>
+                <w:sz w:val="23"/>
+                <w:szCs w:val="23"/>
+              </w:rPr>
+              <w:t>7-8</w:t>
+            </w:r>
+          </w:p>
+        </w:tc>
+        <w:tc>
+          <w:tcPr>
+            <w:tcW w:w="1530" w:type="dxa"/>
+          </w:tcPr>
+          <w:p>
+            <w:pPr>
+              <w:spacing w:after="450" w:line="432" w:lineRule="atLeast"/>
+              <w:textAlignment w:val="baseline"/>
+              <w:rPr>
+                <w:rFonts w:ascii="Arial" w:eastAsia="Times New Roman" w:hAnsi="Arial" w:cs="Arial"/>
+                <w:color w:val="232A3D"/>
+                <w:sz w:val="23"/>
+                <w:szCs w:val="23"/>
+              </w:rPr>
+            </w:pPr>
+            <w:r>
+              <w:t>45-50</w:t>
+            </w:r>
+          </w:p>
+        </w:tc>
+        <w:tc>
+          <w:tcPr>
+            <w:tcW w:w="2340" w:type="dxa"/>
+          </w:tcPr>
+          <w:p>
+            <w:pPr>
+              <w:spacing w:after="450" w:line="432" w:lineRule="atLeast"/>
+              <w:textAlignment w:val="baseline"/>
+              <w:rPr>
+                <w:rFonts w:ascii="Arial" w:eastAsia="Times New Roman" w:hAnsi="Arial" w:cs="Arial"/>
+                <w:color w:val="232A3D"/>
+                <w:sz w:val="23"/>
+                <w:szCs w:val="23"/>
+              </w:rPr>
+            </w:pPr>
+            <w:r>
+              <w:rPr>
+                <w:rFonts w:ascii="Arial" w:eastAsia="Times New Roman" w:hAnsi="Arial" w:cs="Arial"/>
+                <w:color w:val="232A3D"/>
+                <w:sz w:val="23"/>
+                <w:szCs w:val="23"/>
+              </w:rPr>
+              <w:t>Happy</w:t>
+            </w:r>
+          </w:p>
+        </w:tc>
+      </w:tr>
+      <w:tr>
+        <w:tc>
+          <w:tcPr>
+            <w:tcW w:w="1530" w:type="dxa"/>
+          </w:tcPr>
+          <w:p>
+            <w:pPr>
+              <w:spacing w:after="450" w:line="432" w:lineRule="atLeast"/>
+              <w:textAlignment w:val="baseline"/>
+              <w:rPr>
+                <w:rFonts w:ascii="Arial" w:eastAsia="Times New Roman" w:hAnsi="Arial" w:cs="Arial"/>
+                <w:color w:val="232A3D"/>
+                <w:sz w:val="23"/>
+                <w:szCs w:val="23"/>
+              </w:rPr>
+            </w:pPr>
+            <w:r>
+              <w:rPr>
+                <w:rFonts w:ascii="Arial" w:eastAsia="Times New Roman" w:hAnsi="Arial" w:cs="Arial"/>
+                <w:color w:val="232A3D"/>
+                <w:sz w:val="23"/>
+                <w:szCs w:val="23"/>
+              </w:rPr>
+              <w:t>6</w:t>
+            </w:r>
+          </w:p>
+        </w:tc>
+        <w:tc>
+          <w:tcPr>
+            <w:tcW w:w="1890" w:type="dxa"/>
+          </w:tcPr>
+          <w:p>
+            <w:pPr>
+              <w:spacing w:after="450" w:line="432" w:lineRule="atLeast"/>
+              <w:textAlignment w:val="baseline"/>
+              <w:rPr>
+                <w:rFonts w:ascii="Arial" w:eastAsia="Times New Roman" w:hAnsi="Arial" w:cs="Arial"/>
+                <w:color w:val="232A3D"/>
+                <w:sz w:val="23"/>
+                <w:szCs w:val="23"/>
+              </w:rPr>
+            </w:pPr>
+            <w:r>
+              <w:rPr>
+                <w:rFonts w:ascii="Arial" w:eastAsia="Times New Roman" w:hAnsi="Arial" w:cs="Arial"/>
+                <w:color w:val="232A3D"/>
+                <w:sz w:val="23"/>
+                <w:szCs w:val="23"/>
+              </w:rPr>
+              <w:t>5-6</w:t>
+            </w:r>
+          </w:p>
+        </w:tc>
+        <w:tc>
+          <w:tcPr>
+            <w:tcW w:w="1530" w:type="dxa"/>
+          </w:tcPr>
+          <w:p>
+            <w:pPr>
+              <w:spacing w:after="450" w:line="432" w:lineRule="atLeast"/>
+              <w:textAlignment w:val="baseline"/>
+              <w:rPr>
+                <w:rFonts w:ascii="Arial" w:eastAsia="Times New Roman" w:hAnsi="Arial" w:cs="Arial"/>
+                <w:color w:val="232A3D"/>
+                <w:sz w:val="23"/>
+                <w:szCs w:val="23"/>
+              </w:rPr>
+            </w:pPr>
+            <w:r>
+              <w:t>35-44</w:t>
+            </w:r>
+          </w:p>
+        </w:tc>
+        <w:tc>
+          <w:tcPr>
+            <w:tcW w:w="2340" w:type="dxa"/>
+          </w:tcPr>
+          <w:p>
+            <w:pPr>
+              <w:spacing w:after="450" w:line="432" w:lineRule="atLeast"/>
+              <w:textAlignment w:val="baseline"/>
+              <w:rPr>
+                <w:rFonts w:ascii="Arial" w:eastAsia="Times New Roman" w:hAnsi="Arial" w:cs="Arial"/>
+                <w:color w:val="232A3D"/>
+                <w:sz w:val="23"/>
+                <w:szCs w:val="23"/>
+              </w:rPr>
+            </w:pPr>
+            <w:r>
+              <w:rPr>
+                <w:rFonts w:ascii="Arial" w:eastAsia="Times New Roman" w:hAnsi="Arial" w:cs="Arial"/>
+                <w:color w:val="232A3D"/>
+                <w:sz w:val="23"/>
+                <w:szCs w:val="23"/>
+              </w:rPr>
+              <w:t xml:space="preserve">Somewhat </w:t>
+            </w:r>
+            <w:r>
+              <w:rPr>
+                <w:rFonts w:ascii="Arial" w:eastAsia="Times New Roman" w:hAnsi="Arial" w:cs="Arial"/>
+                <w:color w:val="232A3D"/>
+                <w:sz w:val="23"/>
+                <w:szCs w:val="23"/>
+              </w:rPr>
+              <w:t>Happy</w:t>
+            </w:r>
+          </w:p>
+        </w:tc>
+      </w:tr>
+      <w:tr>
+        <w:tc>
+          <w:tcPr>
+            <w:tcW w:w="1530" w:type="dxa"/>
+          </w:tcPr>
+          <w:p>
+            <w:pPr>
+              <w:spacing w:after="450" w:line="432" w:lineRule="atLeast"/>
+              <w:textAlignment w:val="baseline"/>
+              <w:rPr>
+                <w:rFonts w:ascii="Arial" w:eastAsia="Times New Roman" w:hAnsi="Arial" w:cs="Arial"/>
+                <w:color w:val="232A3D"/>
+                <w:sz w:val="23"/>
+                <w:szCs w:val="23"/>
+              </w:rPr>
+            </w:pPr>
+            <w:r>
+              <w:rPr>
+                <w:rFonts w:ascii="Arial" w:eastAsia="Times New Roman" w:hAnsi="Arial" w:cs="Arial"/>
+                <w:color w:val="232A3D"/>
+                <w:sz w:val="23"/>
+                <w:szCs w:val="23"/>
+              </w:rPr>
+              <w:t>7</w:t>
+            </w:r>
+          </w:p>
+        </w:tc>
+        <w:tc>
+          <w:tcPr>
+            <w:tcW w:w="1890" w:type="dxa"/>
+          </w:tcPr>
+          <w:p>
+            <w:pPr>
+              <w:spacing w:after="450" w:line="432" w:lineRule="atLeast"/>
+              <w:textAlignment w:val="baseline"/>
+              <w:rPr>
+                <w:rFonts w:ascii="Arial" w:eastAsia="Times New Roman" w:hAnsi="Arial" w:cs="Arial"/>
+                <w:color w:val="232A3D"/>
+                <w:sz w:val="23"/>
+                <w:szCs w:val="23"/>
+              </w:rPr>
+            </w:pPr>
+            <w:r>
+              <w:rPr>
+                <w:rFonts w:ascii="Arial" w:eastAsia="Times New Roman" w:hAnsi="Arial" w:cs="Arial"/>
+                <w:color w:val="232A3D"/>
+                <w:sz w:val="23"/>
+                <w:szCs w:val="23"/>
+              </w:rPr>
+              <w:t>3-4</w:t>
+            </w:r>
+          </w:p>
+        </w:tc>
+        <w:tc>
+          <w:tcPr>
+            <w:tcW w:w="1530" w:type="dxa"/>
+          </w:tcPr>
+          <w:p>
+            <w:pPr>
+              <w:spacing w:after="450" w:line="432" w:lineRule="atLeast"/>
+              <w:textAlignment w:val="baseline"/>
+              <w:rPr>
+                <w:rFonts w:ascii="Arial" w:eastAsia="Times New Roman" w:hAnsi="Arial" w:cs="Arial"/>
+                <w:color w:val="232A3D"/>
+                <w:sz w:val="23"/>
+                <w:szCs w:val="23"/>
+              </w:rPr>
+            </w:pPr>
+            <w:r>
+              <w:t>30-34</w:t>
+            </w:r>
+          </w:p>
+        </w:tc>
+        <w:tc>
+          <w:tcPr>
+            <w:tcW w:w="2340" w:type="dxa"/>
+          </w:tcPr>
+          <w:p>
+            <w:pPr>
+              <w:spacing w:after="450" w:line="432" w:lineRule="atLeast"/>
+              <w:textAlignment w:val="baseline"/>
+              <w:rPr>
+                <w:rFonts w:ascii="Arial" w:eastAsia="Times New Roman" w:hAnsi="Arial" w:cs="Arial"/>
+                <w:color w:val="232A3D"/>
+                <w:sz w:val="23"/>
+                <w:szCs w:val="23"/>
+              </w:rPr>
+            </w:pPr>
+            <w:r>
+              <w:rPr>
+                <w:rFonts w:ascii="Arial" w:eastAsia="Times New Roman" w:hAnsi="Arial" w:cs="Arial"/>
+                <w:color w:val="232A3D"/>
+                <w:sz w:val="23"/>
+                <w:szCs w:val="23"/>
+              </w:rPr>
+              <w:t>Not Too Happy</w:t>
+            </w:r>
+          </w:p>
+        </w:tc>
+      </w:tr>
+      <w:tr>
+        <w:tc>
+          <w:tcPr>
+            <w:tcW w:w="1530" w:type="dxa"/>
+          </w:tcPr>
+          <w:p>
+            <w:pPr>
+              <w:spacing w:after="450" w:line="432" w:lineRule="atLeast"/>
+              <w:textAlignment w:val="baseline"/>
+              <w:rPr>
+                <w:rFonts w:ascii="Arial" w:eastAsia="Times New Roman" w:hAnsi="Arial" w:cs="Arial"/>
+                <w:color w:val="232A3D"/>
+                <w:sz w:val="23"/>
+                <w:szCs w:val="23"/>
+              </w:rPr>
+            </w:pPr>
+            <w:r>
+              <w:rPr>
+                <w:rFonts w:ascii="Arial" w:eastAsia="Times New Roman" w:hAnsi="Arial" w:cs="Arial"/>
+                <w:color w:val="232A3D"/>
+                <w:sz w:val="23"/>
+                <w:szCs w:val="23"/>
+              </w:rPr>
+              <w:t>8</w:t>
+            </w:r>
+          </w:p>
+        </w:tc>
+        <w:tc>
+          <w:tcPr>
+            <w:tcW w:w="1890" w:type="dxa"/>
+          </w:tcPr>
+          <w:p>
+            <w:pPr>
+              <w:spacing w:after="450" w:line="432" w:lineRule="atLeast"/>
+              <w:textAlignment w:val="baseline"/>
+              <w:rPr>
+                <w:rFonts w:ascii="Arial" w:eastAsia="Times New Roman" w:hAnsi="Arial" w:cs="Arial"/>
+                <w:color w:val="232A3D"/>
+                <w:sz w:val="23"/>
+                <w:szCs w:val="23"/>
+              </w:rPr>
+            </w:pPr>
+            <w:r>
+              <w:rPr>
+                <w:rFonts w:ascii="Arial" w:eastAsia="Times New Roman" w:hAnsi="Arial" w:cs="Arial"/>
+                <w:color w:val="232A3D"/>
+                <w:sz w:val="23"/>
+                <w:szCs w:val="23"/>
+              </w:rPr>
+              <w:t>1-2</w:t>
+            </w:r>
+          </w:p>
+        </w:tc>
+        <w:tc>
+          <w:tcPr>
+            <w:tcW w:w="1530" w:type="dxa"/>
+          </w:tcPr>
+          <w:p>
+            <w:pPr>
+              <w:spacing w:after="450" w:line="432" w:lineRule="atLeast"/>
+              <w:textAlignment w:val="baseline"/>
+              <w:rPr>
+                <w:rFonts w:ascii="Arial" w:eastAsia="Times New Roman" w:hAnsi="Arial" w:cs="Arial"/>
+                <w:color w:val="232A3D"/>
+                <w:sz w:val="23"/>
+                <w:szCs w:val="23"/>
+              </w:rPr>
+            </w:pPr>
+            <w:r>
+              <w:t>&lt; 30</w:t>
+            </w:r>
+          </w:p>
+        </w:tc>
+        <w:tc>
+          <w:tcPr>
+            <w:tcW w:w="2340" w:type="dxa"/>
+          </w:tcPr>
+          <w:p>
+            <w:pPr>
+              <w:spacing w:after="450" w:line="432" w:lineRule="atLeast"/>
+              <w:textAlignment w:val="baseline"/>
+              <w:rPr>
+                <w:rFonts w:ascii="Arial" w:eastAsia="Times New Roman" w:hAnsi="Arial" w:cs="Arial"/>
+                <w:color w:val="232A3D"/>
+                <w:sz w:val="23"/>
+                <w:szCs w:val="23"/>
+              </w:rPr>
+            </w:pPr>
+            <w:r>
+              <w:rPr>
+                <w:rFonts w:ascii="Arial" w:eastAsia="Times New Roman" w:hAnsi="Arial" w:cs="Arial"/>
+                <w:color w:val="232A3D"/>
+                <w:sz w:val="23"/>
+                <w:szCs w:val="23"/>
+              </w:rPr>
+              <w:t>Not Happy</w:t>
+            </w:r>
+          </w:p>
+        </w:tc>
+      </w:tr>
+    </w:tbl>
     <w:p>
       <w:pPr>
         <w:rPr>
@@ -1899,16 +2422,15 @@
           <w:szCs w:val="26"/>
         </w:rPr>
       </w:pPr>
-    </w:p>
-    <w:p>
-      <w:pPr>
+      <w:r>
         <w:rPr>
           <w:rFonts w:ascii="Helvetica Neue" w:hAnsi="Helvetica Neue"/>
           <w:color w:val="555555"/>
           <w:sz w:val="26"/>
           <w:szCs w:val="26"/>
         </w:rPr>
-      </w:pPr>
+        <w:t>*CJ Score – various combination of responses that equate to total</w:t>
+      </w:r>
     </w:p>
     <w:p>
       <w:pPr>
@@ -1929,16 +2451,16 @@
           <w:szCs w:val="26"/>
         </w:rPr>
       </w:pPr>
-      <w:r>
+    </w:p>
+    <w:p>
+      <w:pPr>
         <w:rPr>
           <w:rFonts w:ascii="Helvetica Neue" w:hAnsi="Helvetica Neue"/>
           <w:color w:val="555555"/>
           <w:sz w:val="26"/>
           <w:szCs w:val="26"/>
         </w:rPr>
-        <w:lastRenderedPageBreak/>
-        <w:t>Other ML Models reviewed:</w:t>
-      </w:r>
+      </w:pPr>
     </w:p>
     <w:p>
       <w:pPr>
@@ -1949,8 +2471,167 @@
           <w:szCs w:val="26"/>
         </w:rPr>
       </w:pPr>
+    </w:p>
+    <w:p>
+      <w:pPr>
+        <w:rPr>
+          <w:rFonts w:ascii="Helvetica Neue" w:hAnsi="Helvetica Neue"/>
+          <w:color w:val="555555"/>
+          <w:sz w:val="26"/>
+          <w:szCs w:val="26"/>
+        </w:rPr>
+      </w:pPr>
+    </w:p>
+    <w:p>
+      <w:pPr>
+        <w:rPr>
+          <w:rFonts w:ascii="Helvetica Neue" w:hAnsi="Helvetica Neue"/>
+          <w:color w:val="555555"/>
+          <w:sz w:val="26"/>
+          <w:szCs w:val="26"/>
+        </w:rPr>
+      </w:pPr>
+    </w:p>
+    <w:p>
+      <w:pPr>
+        <w:rPr>
+          <w:rFonts w:ascii="Helvetica Neue" w:hAnsi="Helvetica Neue"/>
+          <w:color w:val="555555"/>
+          <w:sz w:val="26"/>
+          <w:szCs w:val="26"/>
+        </w:rPr>
+      </w:pPr>
+    </w:p>
+    <w:p>
+      <w:pPr>
+        <w:rPr>
+          <w:rFonts w:ascii="Helvetica Neue" w:hAnsi="Helvetica Neue"/>
+          <w:color w:val="555555"/>
+          <w:sz w:val="26"/>
+          <w:szCs w:val="26"/>
+        </w:rPr>
+      </w:pPr>
+    </w:p>
+    <w:p>
+      <w:pPr>
+        <w:rPr>
+          <w:rFonts w:ascii="Helvetica Neue" w:hAnsi="Helvetica Neue"/>
+          <w:color w:val="555555"/>
+          <w:sz w:val="26"/>
+          <w:szCs w:val="26"/>
+        </w:rPr>
+      </w:pPr>
       <w:bookmarkStart w:id="0" w:name="_GoBack"/>
       <w:bookmarkEnd w:id="0"/>
+    </w:p>
+    <w:p>
+      <w:pPr>
+        <w:rPr>
+          <w:rFonts w:ascii="Helvetica Neue" w:hAnsi="Helvetica Neue"/>
+          <w:color w:val="555555"/>
+          <w:sz w:val="26"/>
+          <w:szCs w:val="26"/>
+        </w:rPr>
+      </w:pPr>
+    </w:p>
+    <w:p>
+      <w:pPr>
+        <w:rPr>
+          <w:rFonts w:ascii="Helvetica Neue" w:hAnsi="Helvetica Neue"/>
+          <w:color w:val="555555"/>
+          <w:sz w:val="26"/>
+          <w:szCs w:val="26"/>
+        </w:rPr>
+      </w:pPr>
+    </w:p>
+    <w:p>
+      <w:pPr>
+        <w:rPr>
+          <w:rFonts w:ascii="Helvetica Neue" w:hAnsi="Helvetica Neue"/>
+          <w:color w:val="555555"/>
+          <w:sz w:val="26"/>
+          <w:szCs w:val="26"/>
+        </w:rPr>
+      </w:pPr>
+    </w:p>
+    <w:p>
+      <w:pPr>
+        <w:rPr>
+          <w:rFonts w:ascii="Helvetica Neue" w:hAnsi="Helvetica Neue"/>
+          <w:color w:val="555555"/>
+          <w:sz w:val="26"/>
+          <w:szCs w:val="26"/>
+        </w:rPr>
+      </w:pPr>
+    </w:p>
+    <w:p>
+      <w:pPr>
+        <w:rPr>
+          <w:rFonts w:ascii="Helvetica Neue" w:hAnsi="Helvetica Neue"/>
+          <w:color w:val="555555"/>
+          <w:sz w:val="26"/>
+          <w:szCs w:val="26"/>
+        </w:rPr>
+      </w:pPr>
+    </w:p>
+    <w:p>
+      <w:pPr>
+        <w:rPr>
+          <w:rFonts w:ascii="Helvetica Neue" w:hAnsi="Helvetica Neue"/>
+          <w:color w:val="555555"/>
+          <w:sz w:val="26"/>
+          <w:szCs w:val="26"/>
+        </w:rPr>
+      </w:pPr>
+    </w:p>
+    <w:p>
+      <w:pPr>
+        <w:rPr>
+          <w:rFonts w:ascii="Helvetica Neue" w:hAnsi="Helvetica Neue"/>
+          <w:color w:val="555555"/>
+          <w:sz w:val="26"/>
+          <w:szCs w:val="26"/>
+        </w:rPr>
+      </w:pPr>
+    </w:p>
+    <w:p>
+      <w:pPr>
+        <w:rPr>
+          <w:rFonts w:ascii="Helvetica Neue" w:hAnsi="Helvetica Neue"/>
+          <w:color w:val="555555"/>
+          <w:sz w:val="26"/>
+          <w:szCs w:val="26"/>
+        </w:rPr>
+      </w:pPr>
+    </w:p>
+    <w:p>
+      <w:pPr>
+        <w:rPr>
+          <w:rFonts w:ascii="Helvetica Neue" w:hAnsi="Helvetica Neue"/>
+          <w:color w:val="555555"/>
+          <w:sz w:val="26"/>
+          <w:szCs w:val="26"/>
+        </w:rPr>
+      </w:pPr>
+      <w:r>
+        <w:rPr>
+          <w:rFonts w:ascii="Helvetica Neue" w:hAnsi="Helvetica Neue"/>
+          <w:color w:val="555555"/>
+          <w:sz w:val="26"/>
+          <w:szCs w:val="26"/>
+        </w:rPr>
+        <w:t>Other ML Models reviewed:</w:t>
+      </w:r>
+    </w:p>
+    <w:p>
+      <w:pPr>
+        <w:rPr>
+          <w:rFonts w:ascii="Helvetica Neue" w:hAnsi="Helvetica Neue"/>
+          <w:color w:val="555555"/>
+          <w:sz w:val="26"/>
+          <w:szCs w:val="26"/>
+        </w:rPr>
+      </w:pPr>
     </w:p>
     <w:p>
       <w:pPr>
@@ -1965,19 +2646,7 @@
           <w:rPr>
             <w:rStyle w:val="Hyperlink"/>
           </w:rPr>
-          <w:t>https://shiri</w:t>
-        </w:r>
-        <w:r>
-          <w:rPr>
-            <w:rStyle w:val="Hyperlink"/>
-          </w:rPr>
-          <w:t>n</w:t>
-        </w:r>
-        <w:r>
-          <w:rPr>
-            <w:rStyle w:val="Hyperlink"/>
-          </w:rPr>
-          <w:t>g.github.io/machine_learning/2017/04/23/one_r</w:t>
+          <w:t>https://shiring.github.io/machine_learning/2017/04/23/one_r</w:t>
         </w:r>
       </w:hyperlink>
     </w:p>

</xml_diff>